<commit_message>
Added Distribution of medals by country, sport, athlete and country
</commit_message>
<xml_diff>
--- a/Step by step annotation of my progress.docx
+++ b/Step by step annotation of my progress.docx
@@ -309,6 +309,818 @@
       <w:r>
         <w:t>Added Title Olympic Games Visualisation</w:t>
       </w:r>
+    </w:p>
+    <w:p/>
+    <w:p/>
+    <w:p/>
+    <w:p/>
+    <w:p/>
+    <w:p/>
+    <w:p/>
+    <w:p/>
+    <w:p/>
+    <w:p/>
+    <w:p/>
+    <w:p/>
+    <w:p/>
+    <w:p/>
+    <w:p/>
+    <w:p/>
+    <w:p>
+      <w:pPr>
+        <w:rPr>
+          <w:b/>
+          <w:bCs/>
+        </w:rPr>
+      </w:pPr>
+      <w:r>
+        <w:rPr>
+          <w:b/>
+          <w:bCs/>
+        </w:rPr>
+        <w:lastRenderedPageBreak/>
+        <w:t>Medal distribution by country</w:t>
+      </w:r>
+    </w:p>
+    <w:p>
+      <w:pPr>
+        <w:rPr>
+          <w:noProof/>
+          <w:color w:val="FF0000"/>
+        </w:rPr>
+      </w:pPr>
+      <w:r>
+        <w:t>Used the map visualisation feature and use specific columns like country and medal to show distribution of medals.</w:t>
+      </w:r>
+      <w:r>
+        <w:br/>
+      </w:r>
+      <w:r>
+        <w:br/>
+      </w:r>
+      <w:r>
+        <w:rPr>
+          <w:color w:val="FF0000"/>
+        </w:rPr>
+        <w:t>Need to reorder the medal bubbles in Gold Silver and Bronze</w:t>
+      </w:r>
+      <w:r>
+        <w:rPr>
+          <w:color w:val="FF0000"/>
+        </w:rPr>
+        <w:br/>
+      </w:r>
+      <w:r>
+        <w:rPr>
+          <w:color w:val="FF0000"/>
+        </w:rPr>
+        <w:br/>
+      </w:r>
+    </w:p>
+    <w:p>
+      <w:pPr>
+        <w:rPr>
+          <w:noProof/>
+          <w:color w:val="FF0000"/>
+        </w:rPr>
+      </w:pPr>
+    </w:p>
+    <w:p>
+      <w:pPr>
+        <w:rPr>
+          <w:noProof/>
+          <w:color w:val="FF0000"/>
+        </w:rPr>
+      </w:pPr>
+    </w:p>
+    <w:p>
+      <w:pPr>
+        <w:rPr>
+          <w:noProof/>
+          <w:color w:val="FF0000"/>
+        </w:rPr>
+      </w:pPr>
+    </w:p>
+    <w:p>
+      <w:pPr>
+        <w:rPr>
+          <w:color w:val="FF0000"/>
+        </w:rPr>
+      </w:pPr>
+      <w:r>
+        <w:rPr>
+          <w:noProof/>
+          <w:color w:val="FF0000"/>
+        </w:rPr>
+        <w:drawing>
+          <wp:inline distT="0" distB="0" distL="0" distR="0" wp14:anchorId="353E4D39" wp14:editId="7C292C1B">
+            <wp:extent cx="5731510" cy="3657600"/>
+            <wp:effectExtent l="0" t="0" r="2540" b="0"/>
+            <wp:docPr id="1236320735" name="Picture 1" descr="A map of the world&#10;&#10;Description automatically generated"/>
+            <wp:cNvGraphicFramePr>
+              <a:graphicFrameLocks xmlns:a="http://schemas.openxmlformats.org/drawingml/2006/main" noChangeAspect="1"/>
+            </wp:cNvGraphicFramePr>
+            <a:graphic xmlns:a="http://schemas.openxmlformats.org/drawingml/2006/main">
+              <a:graphicData uri="http://schemas.openxmlformats.org/drawingml/2006/picture">
+                <pic:pic xmlns:pic="http://schemas.openxmlformats.org/drawingml/2006/picture">
+                  <pic:nvPicPr>
+                    <pic:cNvPr id="1236320735" name="Picture 1" descr="A map of the world&#10;&#10;Description automatically generated"/>
+                    <pic:cNvPicPr/>
+                  </pic:nvPicPr>
+                  <pic:blipFill>
+                    <a:blip r:embed="rId8"/>
+                    <a:stretch>
+                      <a:fillRect/>
+                    </a:stretch>
+                  </pic:blipFill>
+                  <pic:spPr>
+                    <a:xfrm>
+                      <a:off x="0" y="0"/>
+                      <a:ext cx="5731510" cy="3657600"/>
+                    </a:xfrm>
+                    <a:prstGeom prst="rect">
+                      <a:avLst/>
+                    </a:prstGeom>
+                  </pic:spPr>
+                </pic:pic>
+              </a:graphicData>
+            </a:graphic>
+          </wp:inline>
+        </w:drawing>
+      </w:r>
+    </w:p>
+    <w:p>
+      <w:pPr>
+        <w:rPr>
+          <w:color w:val="FF0000"/>
+        </w:rPr>
+      </w:pPr>
+    </w:p>
+    <w:p>
+      <w:pPr>
+        <w:rPr>
+          <w:color w:val="FF0000"/>
+        </w:rPr>
+      </w:pPr>
+    </w:p>
+    <w:p>
+      <w:pPr>
+        <w:rPr>
+          <w:color w:val="FF0000"/>
+        </w:rPr>
+      </w:pPr>
+    </w:p>
+    <w:p>
+      <w:pPr>
+        <w:rPr>
+          <w:color w:val="FF0000"/>
+        </w:rPr>
+      </w:pPr>
+    </w:p>
+    <w:p>
+      <w:pPr>
+        <w:rPr>
+          <w:color w:val="FF0000"/>
+        </w:rPr>
+      </w:pPr>
+    </w:p>
+    <w:p>
+      <w:pPr>
+        <w:rPr>
+          <w:color w:val="FF0000"/>
+        </w:rPr>
+      </w:pPr>
+    </w:p>
+    <w:p>
+      <w:pPr>
+        <w:rPr>
+          <w:color w:val="FF0000"/>
+        </w:rPr>
+      </w:pPr>
+    </w:p>
+    <w:p>
+      <w:pPr>
+        <w:rPr>
+          <w:color w:val="FF0000"/>
+        </w:rPr>
+      </w:pPr>
+    </w:p>
+    <w:p>
+      <w:pPr>
+        <w:rPr>
+          <w:color w:val="FF0000"/>
+        </w:rPr>
+      </w:pPr>
+    </w:p>
+    <w:p>
+      <w:pPr>
+        <w:rPr>
+          <w:color w:val="FF0000"/>
+        </w:rPr>
+      </w:pPr>
+    </w:p>
+    <w:p>
+      <w:r>
+        <w:lastRenderedPageBreak/>
+        <w:t>Distribution of Medals by Gender</w:t>
+      </w:r>
+      <w:r>
+        <w:br/>
+      </w:r>
+      <w:r>
+        <w:br/>
+      </w:r>
+      <w:r>
+        <w:drawing>
+          <wp:inline distT="0" distB="0" distL="0" distR="0" wp14:anchorId="1E102EAE" wp14:editId="6DDB83BA">
+            <wp:extent cx="4763165" cy="2619741"/>
+            <wp:effectExtent l="0" t="0" r="0" b="9525"/>
+            <wp:docPr id="2064087795" name="Picture 1" descr="A pie chart with numbers and a percentage&#10;&#10;Description automatically generated"/>
+            <wp:cNvGraphicFramePr>
+              <a:graphicFrameLocks xmlns:a="http://schemas.openxmlformats.org/drawingml/2006/main" noChangeAspect="1"/>
+            </wp:cNvGraphicFramePr>
+            <a:graphic xmlns:a="http://schemas.openxmlformats.org/drawingml/2006/main">
+              <a:graphicData uri="http://schemas.openxmlformats.org/drawingml/2006/picture">
+                <pic:pic xmlns:pic="http://schemas.openxmlformats.org/drawingml/2006/picture">
+                  <pic:nvPicPr>
+                    <pic:cNvPr id="2064087795" name="Picture 1" descr="A pie chart with numbers and a percentage&#10;&#10;Description automatically generated"/>
+                    <pic:cNvPicPr/>
+                  </pic:nvPicPr>
+                  <pic:blipFill>
+                    <a:blip r:embed="rId9"/>
+                    <a:stretch>
+                      <a:fillRect/>
+                    </a:stretch>
+                  </pic:blipFill>
+                  <pic:spPr>
+                    <a:xfrm>
+                      <a:off x="0" y="0"/>
+                      <a:ext cx="4763165" cy="2619741"/>
+                    </a:xfrm>
+                    <a:prstGeom prst="rect">
+                      <a:avLst/>
+                    </a:prstGeom>
+                  </pic:spPr>
+                </pic:pic>
+              </a:graphicData>
+            </a:graphic>
+          </wp:inline>
+        </w:drawing>
+      </w:r>
+    </w:p>
+    <w:p>
+      <w:r>
+        <w:t xml:space="preserve">Added in the Sex and Count of medals columns into this </w:t>
+      </w:r>
+      <w:proofErr w:type="gramStart"/>
+      <w:r>
+        <w:t>particular visualisation</w:t>
+      </w:r>
+      <w:proofErr w:type="gramEnd"/>
+      <w:r>
+        <w:br/>
+      </w:r>
+      <w:r>
+        <w:br/>
+      </w:r>
+      <w:r>
+        <w:drawing>
+          <wp:inline distT="0" distB="0" distL="0" distR="0" wp14:anchorId="5FA2CE9C" wp14:editId="03DD14A3">
+            <wp:extent cx="1924319" cy="3696216"/>
+            <wp:effectExtent l="0" t="0" r="0" b="0"/>
+            <wp:docPr id="784509970" name="Picture 1" descr="A screenshot of a computer&#10;&#10;Description automatically generated"/>
+            <wp:cNvGraphicFramePr>
+              <a:graphicFrameLocks xmlns:a="http://schemas.openxmlformats.org/drawingml/2006/main" noChangeAspect="1"/>
+            </wp:cNvGraphicFramePr>
+            <a:graphic xmlns:a="http://schemas.openxmlformats.org/drawingml/2006/main">
+              <a:graphicData uri="http://schemas.openxmlformats.org/drawingml/2006/picture">
+                <pic:pic xmlns:pic="http://schemas.openxmlformats.org/drawingml/2006/picture">
+                  <pic:nvPicPr>
+                    <pic:cNvPr id="784509970" name="Picture 1" descr="A screenshot of a computer&#10;&#10;Description automatically generated"/>
+                    <pic:cNvPicPr/>
+                  </pic:nvPicPr>
+                  <pic:blipFill>
+                    <a:blip r:embed="rId10"/>
+                    <a:stretch>
+                      <a:fillRect/>
+                    </a:stretch>
+                  </pic:blipFill>
+                  <pic:spPr>
+                    <a:xfrm>
+                      <a:off x="0" y="0"/>
+                      <a:ext cx="1924319" cy="3696216"/>
+                    </a:xfrm>
+                    <a:prstGeom prst="rect">
+                      <a:avLst/>
+                    </a:prstGeom>
+                  </pic:spPr>
+                </pic:pic>
+              </a:graphicData>
+            </a:graphic>
+          </wp:inline>
+        </w:drawing>
+      </w:r>
+      <w:r>
+        <w:drawing>
+          <wp:inline distT="0" distB="0" distL="0" distR="0" wp14:anchorId="5C03E80C" wp14:editId="1CE9F000">
+            <wp:extent cx="2029108" cy="3610479"/>
+            <wp:effectExtent l="0" t="0" r="9525" b="9525"/>
+            <wp:docPr id="1055785305" name="Picture 1" descr="A screenshot of a computer&#10;&#10;Description automatically generated"/>
+            <wp:cNvGraphicFramePr>
+              <a:graphicFrameLocks xmlns:a="http://schemas.openxmlformats.org/drawingml/2006/main" noChangeAspect="1"/>
+            </wp:cNvGraphicFramePr>
+            <a:graphic xmlns:a="http://schemas.openxmlformats.org/drawingml/2006/main">
+              <a:graphicData uri="http://schemas.openxmlformats.org/drawingml/2006/picture">
+                <pic:pic xmlns:pic="http://schemas.openxmlformats.org/drawingml/2006/picture">
+                  <pic:nvPicPr>
+                    <pic:cNvPr id="1055785305" name="Picture 1" descr="A screenshot of a computer&#10;&#10;Description automatically generated"/>
+                    <pic:cNvPicPr/>
+                  </pic:nvPicPr>
+                  <pic:blipFill>
+                    <a:blip r:embed="rId11"/>
+                    <a:stretch>
+                      <a:fillRect/>
+                    </a:stretch>
+                  </pic:blipFill>
+                  <pic:spPr>
+                    <a:xfrm>
+                      <a:off x="0" y="0"/>
+                      <a:ext cx="2029108" cy="3610479"/>
+                    </a:xfrm>
+                    <a:prstGeom prst="rect">
+                      <a:avLst/>
+                    </a:prstGeom>
+                  </pic:spPr>
+                </pic:pic>
+              </a:graphicData>
+            </a:graphic>
+          </wp:inline>
+        </w:drawing>
+      </w:r>
+    </w:p>
+    <w:p>
+      <w:r>
+        <w:t xml:space="preserve">Under details </w:t>
+      </w:r>
+      <w:proofErr w:type="spellStart"/>
+      <w:r>
+        <w:t>details</w:t>
+      </w:r>
+      <w:proofErr w:type="spellEnd"/>
+      <w:r>
+        <w:t xml:space="preserve">, placed the values inside for aesthetic </w:t>
+      </w:r>
+      <w:proofErr w:type="gramStart"/>
+      <w:r>
+        <w:t>purposes</w:t>
+      </w:r>
+      <w:proofErr w:type="gramEnd"/>
+    </w:p>
+    <w:p>
+      <w:pPr>
+        <w:rPr>
+          <w:color w:val="FF0000"/>
+        </w:rPr>
+      </w:pPr>
+    </w:p>
+    <w:p>
+      <w:pPr>
+        <w:rPr>
+          <w:color w:val="FF0000"/>
+        </w:rPr>
+      </w:pPr>
+    </w:p>
+    <w:p>
+      <w:pPr>
+        <w:rPr>
+          <w:color w:val="FF0000"/>
+        </w:rPr>
+      </w:pPr>
+    </w:p>
+    <w:p>
+      <w:pPr>
+        <w:rPr>
+          <w:color w:val="FF0000"/>
+        </w:rPr>
+      </w:pPr>
+    </w:p>
+    <w:p>
+      <w:pPr>
+        <w:rPr>
+          <w:b/>
+          <w:bCs/>
+        </w:rPr>
+      </w:pPr>
+      <w:r>
+        <w:rPr>
+          <w:b/>
+          <w:bCs/>
+        </w:rPr>
+        <w:lastRenderedPageBreak/>
+        <w:t>Medal distribution by country</w:t>
+      </w:r>
+    </w:p>
+    <w:p/>
+    <w:p>
+      <w:r>
+        <w:t>Using the metrics table</w:t>
+      </w:r>
+    </w:p>
+    <w:p>
+      <w:r>
+        <w:t>Drag the country name to rows, medals to columns and medals to values and change it to count so that it will show the number.</w:t>
+      </w:r>
+      <w:r>
+        <w:br/>
+        <w:t xml:space="preserve">In the filtering section, filter country name by TOP N so that u can select the top 10 countries with </w:t>
+      </w:r>
+      <w:proofErr w:type="gramStart"/>
+      <w:r>
+        <w:t>the most</w:t>
+      </w:r>
+      <w:proofErr w:type="gramEnd"/>
+      <w:r>
+        <w:t xml:space="preserve"> number of medals and change the by value to count of medal.</w:t>
+      </w:r>
+    </w:p>
+    <w:p>
+      <w:r>
+        <w:t>Then in the medal filtering, select bronze silver and gold only as we are only concerned about medals won.</w:t>
+      </w:r>
+    </w:p>
+    <w:p>
+      <w:pPr>
+        <w:rPr>
+          <w:color w:val="FF0000"/>
+        </w:rPr>
+      </w:pPr>
+      <w:r>
+        <w:rPr>
+          <w:color w:val="FF0000"/>
+        </w:rPr>
+        <w:br/>
+      </w:r>
+      <w:r>
+        <w:rPr>
+          <w:color w:val="FF0000"/>
+        </w:rPr>
+        <w:br/>
+      </w:r>
+      <w:r>
+        <w:rPr>
+          <w:color w:val="FF0000"/>
+        </w:rPr>
+        <w:drawing>
+          <wp:inline distT="0" distB="0" distL="0" distR="0" wp14:anchorId="6163B1BE" wp14:editId="37FDA1DA">
+            <wp:extent cx="3355423" cy="4813539"/>
+            <wp:effectExtent l="0" t="0" r="0" b="6350"/>
+            <wp:docPr id="340861584" name="Picture 1" descr="A screenshot of a computer&#10;&#10;Description automatically generated"/>
+            <wp:cNvGraphicFramePr>
+              <a:graphicFrameLocks xmlns:a="http://schemas.openxmlformats.org/drawingml/2006/main" noChangeAspect="1"/>
+            </wp:cNvGraphicFramePr>
+            <a:graphic xmlns:a="http://schemas.openxmlformats.org/drawingml/2006/main">
+              <a:graphicData uri="http://schemas.openxmlformats.org/drawingml/2006/picture">
+                <pic:pic xmlns:pic="http://schemas.openxmlformats.org/drawingml/2006/picture">
+                  <pic:nvPicPr>
+                    <pic:cNvPr id="340861584" name="Picture 1" descr="A screenshot of a computer&#10;&#10;Description automatically generated"/>
+                    <pic:cNvPicPr/>
+                  </pic:nvPicPr>
+                  <pic:blipFill>
+                    <a:blip r:embed="rId12"/>
+                    <a:stretch>
+                      <a:fillRect/>
+                    </a:stretch>
+                  </pic:blipFill>
+                  <pic:spPr>
+                    <a:xfrm>
+                      <a:off x="0" y="0"/>
+                      <a:ext cx="3356349" cy="4814868"/>
+                    </a:xfrm>
+                    <a:prstGeom prst="rect">
+                      <a:avLst/>
+                    </a:prstGeom>
+                  </pic:spPr>
+                </pic:pic>
+              </a:graphicData>
+            </a:graphic>
+          </wp:inline>
+        </w:drawing>
+      </w:r>
+      <w:r>
+        <w:rPr>
+          <w:color w:val="FF0000"/>
+        </w:rPr>
+        <w:drawing>
+          <wp:inline distT="0" distB="0" distL="0" distR="0" wp14:anchorId="3A059383" wp14:editId="5D9A354B">
+            <wp:extent cx="2213660" cy="2078966"/>
+            <wp:effectExtent l="0" t="0" r="0" b="0"/>
+            <wp:docPr id="442118525" name="Picture 1" descr="A screenshot of a computer&#10;&#10;Description automatically generated"/>
+            <wp:cNvGraphicFramePr>
+              <a:graphicFrameLocks xmlns:a="http://schemas.openxmlformats.org/drawingml/2006/main" noChangeAspect="1"/>
+            </wp:cNvGraphicFramePr>
+            <a:graphic xmlns:a="http://schemas.openxmlformats.org/drawingml/2006/main">
+              <a:graphicData uri="http://schemas.openxmlformats.org/drawingml/2006/picture">
+                <pic:pic xmlns:pic="http://schemas.openxmlformats.org/drawingml/2006/picture">
+                  <pic:nvPicPr>
+                    <pic:cNvPr id="442118525" name="Picture 1" descr="A screenshot of a computer&#10;&#10;Description automatically generated"/>
+                    <pic:cNvPicPr/>
+                  </pic:nvPicPr>
+                  <pic:blipFill>
+                    <a:blip r:embed="rId13"/>
+                    <a:stretch>
+                      <a:fillRect/>
+                    </a:stretch>
+                  </pic:blipFill>
+                  <pic:spPr>
+                    <a:xfrm>
+                      <a:off x="0" y="0"/>
+                      <a:ext cx="2216917" cy="2082025"/>
+                    </a:xfrm>
+                    <a:prstGeom prst="rect">
+                      <a:avLst/>
+                    </a:prstGeom>
+                  </pic:spPr>
+                </pic:pic>
+              </a:graphicData>
+            </a:graphic>
+          </wp:inline>
+        </w:drawing>
+      </w:r>
+    </w:p>
+    <w:p>
+      <w:pPr>
+        <w:rPr>
+          <w:color w:val="FF0000"/>
+        </w:rPr>
+      </w:pPr>
+    </w:p>
+    <w:p>
+      <w:pPr>
+        <w:rPr>
+          <w:color w:val="FF0000"/>
+        </w:rPr>
+      </w:pPr>
+    </w:p>
+    <w:p>
+      <w:pPr>
+        <w:rPr>
+          <w:color w:val="FF0000"/>
+        </w:rPr>
+      </w:pPr>
+    </w:p>
+    <w:p>
+      <w:pPr>
+        <w:rPr>
+          <w:color w:val="FF0000"/>
+        </w:rPr>
+      </w:pPr>
+    </w:p>
+    <w:p>
+      <w:pPr>
+        <w:rPr>
+          <w:color w:val="FF0000"/>
+        </w:rPr>
+      </w:pPr>
+    </w:p>
+    <w:p>
+      <w:pPr>
+        <w:rPr>
+          <w:b/>
+          <w:bCs/>
+        </w:rPr>
+      </w:pPr>
+      <w:r>
+        <w:rPr>
+          <w:b/>
+          <w:bCs/>
+        </w:rPr>
+        <w:lastRenderedPageBreak/>
+        <w:t>Top 10 athletes of all time</w:t>
+      </w:r>
+    </w:p>
+    <w:p>
+      <w:pPr>
+        <w:rPr>
+          <w:color w:val="FF0000"/>
+        </w:rPr>
+      </w:pPr>
+    </w:p>
+    <w:p>
+      <w:pPr>
+        <w:rPr>
+          <w:color w:val="FF0000"/>
+        </w:rPr>
+      </w:pPr>
+      <w:r>
+        <w:rPr>
+          <w:color w:val="FF0000"/>
+        </w:rPr>
+        <w:drawing>
+          <wp:inline distT="0" distB="0" distL="0" distR="0" wp14:anchorId="7D567EA5" wp14:editId="6060BD56">
+            <wp:extent cx="2311879" cy="4976216"/>
+            <wp:effectExtent l="0" t="0" r="0" b="0"/>
+            <wp:docPr id="281768385" name="Picture 1" descr="A screenshot of a computer&#10;&#10;Description automatically generated"/>
+            <wp:cNvGraphicFramePr>
+              <a:graphicFrameLocks xmlns:a="http://schemas.openxmlformats.org/drawingml/2006/main" noChangeAspect="1"/>
+            </wp:cNvGraphicFramePr>
+            <a:graphic xmlns:a="http://schemas.openxmlformats.org/drawingml/2006/main">
+              <a:graphicData uri="http://schemas.openxmlformats.org/drawingml/2006/picture">
+                <pic:pic xmlns:pic="http://schemas.openxmlformats.org/drawingml/2006/picture">
+                  <pic:nvPicPr>
+                    <pic:cNvPr id="281768385" name="Picture 1" descr="A screenshot of a computer&#10;&#10;Description automatically generated"/>
+                    <pic:cNvPicPr/>
+                  </pic:nvPicPr>
+                  <pic:blipFill>
+                    <a:blip r:embed="rId14"/>
+                    <a:stretch>
+                      <a:fillRect/>
+                    </a:stretch>
+                  </pic:blipFill>
+                  <pic:spPr>
+                    <a:xfrm>
+                      <a:off x="0" y="0"/>
+                      <a:ext cx="2315335" cy="4983654"/>
+                    </a:xfrm>
+                    <a:prstGeom prst="rect">
+                      <a:avLst/>
+                    </a:prstGeom>
+                  </pic:spPr>
+                </pic:pic>
+              </a:graphicData>
+            </a:graphic>
+          </wp:inline>
+        </w:drawing>
+      </w:r>
+      <w:r>
+        <w:rPr>
+          <w:color w:val="FF0000"/>
+        </w:rPr>
+        <w:drawing>
+          <wp:inline distT="0" distB="0" distL="0" distR="0" wp14:anchorId="55A7C766" wp14:editId="1CA46DC8">
+            <wp:extent cx="3347049" cy="1302331"/>
+            <wp:effectExtent l="0" t="0" r="6350" b="0"/>
+            <wp:docPr id="1566632680" name="Picture 1" descr="A chart with text and numbers&#10;&#10;Description automatically generated"/>
+            <wp:cNvGraphicFramePr>
+              <a:graphicFrameLocks xmlns:a="http://schemas.openxmlformats.org/drawingml/2006/main" noChangeAspect="1"/>
+            </wp:cNvGraphicFramePr>
+            <a:graphic xmlns:a="http://schemas.openxmlformats.org/drawingml/2006/main">
+              <a:graphicData uri="http://schemas.openxmlformats.org/drawingml/2006/picture">
+                <pic:pic xmlns:pic="http://schemas.openxmlformats.org/drawingml/2006/picture">
+                  <pic:nvPicPr>
+                    <pic:cNvPr id="1566632680" name="Picture 1" descr="A chart with text and numbers&#10;&#10;Description automatically generated"/>
+                    <pic:cNvPicPr/>
+                  </pic:nvPicPr>
+                  <pic:blipFill>
+                    <a:blip r:embed="rId15"/>
+                    <a:stretch>
+                      <a:fillRect/>
+                    </a:stretch>
+                  </pic:blipFill>
+                  <pic:spPr>
+                    <a:xfrm>
+                      <a:off x="0" y="0"/>
+                      <a:ext cx="3369591" cy="1311102"/>
+                    </a:xfrm>
+                    <a:prstGeom prst="rect">
+                      <a:avLst/>
+                    </a:prstGeom>
+                  </pic:spPr>
+                </pic:pic>
+              </a:graphicData>
+            </a:graphic>
+          </wp:inline>
+        </w:drawing>
+      </w:r>
+    </w:p>
+    <w:p>
+      <w:r>
+        <w:t xml:space="preserve">Added Athlete Name to X axis and Count of medal to Y axis. </w:t>
+      </w:r>
+      <w:r>
+        <w:br/>
+        <w:t>Turned On Data Labels to show the number of medals won by a particular athlete.</w:t>
+      </w:r>
+      <w:r>
+        <w:br/>
+        <w:t>Changed the colour of the medals to bronze silver and gold respectively for coherency</w:t>
+      </w:r>
+      <w:r>
+        <w:br/>
+        <w:t xml:space="preserve">Filtered with top N where N is 10 for the best 10 performing athletes of all </w:t>
+      </w:r>
+      <w:proofErr w:type="gramStart"/>
+      <w:r>
+        <w:t>time</w:t>
+      </w:r>
+      <w:proofErr w:type="gramEnd"/>
+    </w:p>
+    <w:p/>
+    <w:p/>
+    <w:p/>
+    <w:p/>
+    <w:p/>
+    <w:p/>
+    <w:p/>
+    <w:p/>
+    <w:p>
+      <w:pPr>
+        <w:rPr>
+          <w:b/>
+          <w:bCs/>
+        </w:rPr>
+      </w:pPr>
+      <w:r>
+        <w:rPr>
+          <w:b/>
+          <w:bCs/>
+        </w:rPr>
+        <w:lastRenderedPageBreak/>
+        <w:t xml:space="preserve">Top 15 medals distribution by </w:t>
+      </w:r>
+      <w:r>
+        <w:rPr>
+          <w:b/>
+          <w:bCs/>
+        </w:rPr>
+        <w:t>sport</w:t>
+      </w:r>
+    </w:p>
+    <w:p>
+      <w:pPr>
+        <w:rPr>
+          <w:b/>
+          <w:bCs/>
+        </w:rPr>
+      </w:pPr>
+      <w:r>
+        <w:rPr>
+          <w:b/>
+          <w:bCs/>
+        </w:rPr>
+        <w:drawing>
+          <wp:inline distT="0" distB="0" distL="0" distR="0" wp14:anchorId="0599A2C6" wp14:editId="72064252">
+            <wp:extent cx="4791744" cy="3648584"/>
+            <wp:effectExtent l="0" t="0" r="8890" b="9525"/>
+            <wp:docPr id="932155883" name="Picture 1" descr="A chart of different sports&#10;&#10;Description automatically generated with medium confidence"/>
+            <wp:cNvGraphicFramePr>
+              <a:graphicFrameLocks xmlns:a="http://schemas.openxmlformats.org/drawingml/2006/main" noChangeAspect="1"/>
+            </wp:cNvGraphicFramePr>
+            <a:graphic xmlns:a="http://schemas.openxmlformats.org/drawingml/2006/main">
+              <a:graphicData uri="http://schemas.openxmlformats.org/drawingml/2006/picture">
+                <pic:pic xmlns:pic="http://schemas.openxmlformats.org/drawingml/2006/picture">
+                  <pic:nvPicPr>
+                    <pic:cNvPr id="932155883" name="Picture 1" descr="A chart of different sports&#10;&#10;Description automatically generated with medium confidence"/>
+                    <pic:cNvPicPr/>
+                  </pic:nvPicPr>
+                  <pic:blipFill>
+                    <a:blip r:embed="rId16"/>
+                    <a:stretch>
+                      <a:fillRect/>
+                    </a:stretch>
+                  </pic:blipFill>
+                  <pic:spPr>
+                    <a:xfrm>
+                      <a:off x="0" y="0"/>
+                      <a:ext cx="4791744" cy="3648584"/>
+                    </a:xfrm>
+                    <a:prstGeom prst="rect">
+                      <a:avLst/>
+                    </a:prstGeom>
+                  </pic:spPr>
+                </pic:pic>
+              </a:graphicData>
+            </a:graphic>
+          </wp:inline>
+        </w:drawing>
+      </w:r>
+    </w:p>
+    <w:p>
+      <w:r>
+        <w:t xml:space="preserve">Used conditional formation for the colours where dark Red is the highest number of medals and light red is the lowest number of </w:t>
+      </w:r>
+      <w:proofErr w:type="gramStart"/>
+      <w:r>
+        <w:t>colours</w:t>
+      </w:r>
+      <w:proofErr w:type="gramEnd"/>
+    </w:p>
+    <w:p>
+      <w:r>
+        <w:t xml:space="preserve">Turned on data labels to show the number of medals in each of the </w:t>
+      </w:r>
+      <w:proofErr w:type="spellStart"/>
+      <w:r>
+        <w:t>treemap</w:t>
+      </w:r>
+      <w:proofErr w:type="spellEnd"/>
+      <w:r>
+        <w:t xml:space="preserve"> </w:t>
+      </w:r>
+      <w:proofErr w:type="gramStart"/>
+      <w:r>
+        <w:t>box</w:t>
+      </w:r>
+      <w:proofErr w:type="gramEnd"/>
     </w:p>
     <w:sectPr>
       <w:pgSz w:w="11906" w:h="16838"/>

</xml_diff>

<commit_message>
added filter panel and cards for interactivity
</commit_message>
<xml_diff>
--- a/Step by step annotation of my progress.docx
+++ b/Step by step annotation of my progress.docx
@@ -55,32 +55,14 @@
     <w:p/>
     <w:p>
       <w:r>
-        <w:t xml:space="preserve">Transformed data by removing ID, renaming NOC to Country for readability, deleted rows where </w:t>
-      </w:r>
-      <w:proofErr w:type="spellStart"/>
-      <w:r>
-        <w:t>theres</w:t>
-      </w:r>
-      <w:proofErr w:type="spellEnd"/>
-      <w:r>
-        <w:t xml:space="preserve"> NA for height weight and age as these will be used for analysis</w:t>
+        <w:t>Transformed data by removing ID, renaming NOC to Country for readability, deleted rows where theres NA for height weight and age as these will be used for analysis</w:t>
       </w:r>
       <w:r>
         <w:t xml:space="preserve"> </w:t>
       </w:r>
       <w:r>
         <w:br/>
-        <w:t xml:space="preserve">Preservation of Data </w:t>
-      </w:r>
-      <w:proofErr w:type="spellStart"/>
-      <w:proofErr w:type="gramStart"/>
-      <w:r>
-        <w:t>Quality:Deleting</w:t>
-      </w:r>
-      <w:proofErr w:type="spellEnd"/>
-      <w:proofErr w:type="gramEnd"/>
-      <w:r>
-        <w:t xml:space="preserve"> rows with missing values ensures that the remaining data is complete and of high quality. This can be crucial if the analysis heavily relies on the accuracy and completeness of the data.</w:t>
+        <w:t>Preservation of Data Quality:Deleting rows with missing values ensures that the remaining data is complete and of high quality. This can be crucial if the analysis heavily relies on the accuracy and completeness of the data.</w:t>
       </w:r>
       <w:r>
         <w:br/>
@@ -89,33 +71,21 @@
         <w:t>, using Replace Values, I replaced NA with participated (as it makes more sense</w:t>
       </w:r>
       <w:r>
-        <w:t xml:space="preserve">), renamed city with Host City for </w:t>
-      </w:r>
-      <w:proofErr w:type="gramStart"/>
-      <w:r>
-        <w:t>clarity</w:t>
-      </w:r>
-      <w:proofErr w:type="gramEnd"/>
-    </w:p>
-    <w:p>
-      <w:r>
-        <w:t xml:space="preserve">Renamed M in gender to Male, F in gender to </w:t>
-      </w:r>
-      <w:proofErr w:type="gramStart"/>
-      <w:r>
-        <w:t>female</w:t>
-      </w:r>
-      <w:proofErr w:type="gramEnd"/>
+        <w:t>), renamed city with Host City for clarity</w:t>
+      </w:r>
+    </w:p>
+    <w:p>
+      <w:r>
+        <w:t>Renamed M in gender to Male, F in gender to female</w:t>
+      </w:r>
     </w:p>
     <w:p>
       <w:r>
         <w:t xml:space="preserve">Removed Team to prevent confusion as there are cases of east Germany and west </w:t>
       </w:r>
-      <w:proofErr w:type="gramStart"/>
       <w:r>
         <w:t>Germany</w:t>
       </w:r>
-      <w:proofErr w:type="gramEnd"/>
     </w:p>
     <w:p>
       <w:r>
@@ -177,22 +147,12 @@
         <w:t>imported another excel file to join the dataset so that the full name of the country is shown, using merge queries</w:t>
       </w:r>
       <w:r>
-        <w:t xml:space="preserve"> using left join as we want to see only the names of the country in the athlete </w:t>
-      </w:r>
-      <w:proofErr w:type="gramStart"/>
-      <w:r>
-        <w:t>table</w:t>
-      </w:r>
-      <w:proofErr w:type="gramEnd"/>
-    </w:p>
-    <w:p>
-      <w:proofErr w:type="spellStart"/>
-      <w:r>
-        <w:t>Renaed</w:t>
-      </w:r>
-      <w:proofErr w:type="spellEnd"/>
-      <w:r>
-        <w:t xml:space="preserve"> column 1 as Country Code and Renamed Column 2 as country name. </w:t>
+        <w:t xml:space="preserve"> using left join as we want to see only the names of the country in the athlete table</w:t>
+      </w:r>
+    </w:p>
+    <w:p>
+      <w:r>
+        <w:t xml:space="preserve">Renaed column 1 as Country Code and Renamed Column 2 as country name. </w:t>
       </w:r>
     </w:p>
     <w:p>
@@ -531,6 +491,9 @@
         <w:br/>
       </w:r>
       <w:r>
+        <w:rPr>
+          <w:noProof/>
+        </w:rPr>
         <w:drawing>
           <wp:inline distT="0" distB="0" distL="0" distR="0" wp14:anchorId="1E102EAE" wp14:editId="6DDB83BA">
             <wp:extent cx="4763165" cy="2619741"/>
@@ -570,20 +533,18 @@
     </w:p>
     <w:p>
       <w:r>
-        <w:t xml:space="preserve">Added in the Sex and Count of medals columns into this </w:t>
-      </w:r>
-      <w:proofErr w:type="gramStart"/>
-      <w:r>
-        <w:t>particular visualisation</w:t>
-      </w:r>
-      <w:proofErr w:type="gramEnd"/>
-      <w:r>
-        <w:br/>
-      </w:r>
-      <w:r>
-        <w:br/>
-      </w:r>
-      <w:r>
+        <w:t>Added in the Sex and Count of medals columns into this particular visualisation</w:t>
+      </w:r>
+      <w:r>
+        <w:br/>
+      </w:r>
+      <w:r>
+        <w:br/>
+      </w:r>
+      <w:r>
+        <w:rPr>
+          <w:noProof/>
+        </w:rPr>
         <w:drawing>
           <wp:inline distT="0" distB="0" distL="0" distR="0" wp14:anchorId="5FA2CE9C" wp14:editId="03DD14A3">
             <wp:extent cx="1924319" cy="3696216"/>
@@ -621,6 +582,9 @@
         </w:drawing>
       </w:r>
       <w:r>
+        <w:rPr>
+          <w:noProof/>
+        </w:rPr>
         <w:drawing>
           <wp:inline distT="0" distB="0" distL="0" distR="0" wp14:anchorId="5C03E80C" wp14:editId="1CE9F000">
             <wp:extent cx="2029108" cy="3610479"/>
@@ -660,21 +624,8 @@
     </w:p>
     <w:p>
       <w:r>
-        <w:t xml:space="preserve">Under details </w:t>
-      </w:r>
-      <w:proofErr w:type="spellStart"/>
-      <w:r>
-        <w:t>details</w:t>
-      </w:r>
-      <w:proofErr w:type="spellEnd"/>
-      <w:r>
-        <w:t xml:space="preserve">, placed the values inside for aesthetic </w:t>
-      </w:r>
-      <w:proofErr w:type="gramStart"/>
-      <w:r>
-        <w:t>purposes</w:t>
-      </w:r>
-      <w:proofErr w:type="gramEnd"/>
+        <w:t>Under details details, placed the values inside for aesthetic purposes</w:t>
+      </w:r>
     </w:p>
     <w:p>
       <w:pPr>
@@ -732,15 +683,7 @@
       </w:r>
       <w:r>
         <w:br/>
-        <w:t xml:space="preserve">In the filtering section, filter country name by TOP N so that u can select the top 10 countries with </w:t>
-      </w:r>
-      <w:proofErr w:type="gramStart"/>
-      <w:r>
-        <w:t>the most</w:t>
-      </w:r>
-      <w:proofErr w:type="gramEnd"/>
-      <w:r>
-        <w:t xml:space="preserve"> number of medals and change the by value to count of medal.</w:t>
+        <w:t>In the filtering section, filter country name by TOP N so that u can select the top 10 countries with the most number of medals and change the by value to count of medal.</w:t>
       </w:r>
     </w:p>
     <w:p>
@@ -768,6 +711,7 @@
       </w:r>
       <w:r>
         <w:rPr>
+          <w:noProof/>
           <w:color w:val="FF0000"/>
         </w:rPr>
         <w:drawing>
@@ -808,6 +752,7 @@
       </w:r>
       <w:r>
         <w:rPr>
+          <w:noProof/>
           <w:color w:val="FF0000"/>
         </w:rPr>
         <w:drawing>
@@ -913,6 +858,7 @@
       </w:pPr>
       <w:r>
         <w:rPr>
+          <w:noProof/>
           <w:color w:val="FF0000"/>
         </w:rPr>
         <w:drawing>
@@ -953,6 +899,7 @@
       </w:r>
       <w:r>
         <w:rPr>
+          <w:noProof/>
           <w:color w:val="FF0000"/>
         </w:rPr>
         <w:drawing>
@@ -1006,13 +953,8 @@
       </w:r>
       <w:r>
         <w:br/>
-        <w:t xml:space="preserve">Filtered with top N where N is 10 for the best 10 performing athletes of all </w:t>
-      </w:r>
-      <w:proofErr w:type="gramStart"/>
-      <w:r>
-        <w:t>time</w:t>
-      </w:r>
-      <w:proofErr w:type="gramEnd"/>
+        <w:t>Filtered with top N where N is 10 for the best 10 performing athletes of all time</w:t>
+      </w:r>
     </w:p>
     <w:p/>
     <w:p/>
@@ -1056,6 +998,7 @@
         <w:rPr>
           <w:b/>
           <w:bCs/>
+          <w:noProof/>
         </w:rPr>
         <w:drawing>
           <wp:inline distT="0" distB="0" distL="0" distR="0" wp14:anchorId="0599A2C6" wp14:editId="72064252">
@@ -1096,31 +1039,96 @@
     </w:p>
     <w:p>
       <w:r>
-        <w:t xml:space="preserve">Used conditional formation for the colours where dark Red is the highest number of medals and light red is the lowest number of </w:t>
-      </w:r>
-      <w:proofErr w:type="gramStart"/>
-      <w:r>
-        <w:t>colours</w:t>
-      </w:r>
-      <w:proofErr w:type="gramEnd"/>
-    </w:p>
-    <w:p>
-      <w:r>
-        <w:t xml:space="preserve">Turned on data labels to show the number of medals in each of the </w:t>
-      </w:r>
-      <w:proofErr w:type="spellStart"/>
-      <w:r>
-        <w:t>treemap</w:t>
-      </w:r>
-      <w:proofErr w:type="spellEnd"/>
-      <w:r>
-        <w:t xml:space="preserve"> </w:t>
-      </w:r>
-      <w:proofErr w:type="gramStart"/>
-      <w:r>
-        <w:t>box</w:t>
-      </w:r>
-      <w:proofErr w:type="gramEnd"/>
+        <w:t>Used conditional formation for the colours where dark Red is the highest number of medals and light red is the lowest number of colours</w:t>
+      </w:r>
+    </w:p>
+    <w:p>
+      <w:r>
+        <w:t>Turned on data labels to show the number of medals in each of the treemap box</w:t>
+      </w:r>
+    </w:p>
+    <w:p/>
+    <w:p>
+      <w:pPr>
+        <w:rPr>
+          <w:b/>
+          <w:bCs/>
+        </w:rPr>
+      </w:pPr>
+      <w:r>
+        <w:rPr>
+          <w:b/>
+          <w:bCs/>
+        </w:rPr>
+        <w:t>Adding filter panel and cards</w:t>
+      </w:r>
+    </w:p>
+    <w:p>
+      <w:pPr>
+        <w:rPr>
+          <w:b/>
+          <w:bCs/>
+        </w:rPr>
+      </w:pPr>
+      <w:r>
+        <w:rPr>
+          <w:b/>
+          <w:bCs/>
+        </w:rPr>
+        <w:drawing>
+          <wp:inline distT="0" distB="0" distL="0" distR="0" wp14:anchorId="54B9E3C5" wp14:editId="7A63F1C0">
+            <wp:extent cx="4906060" cy="2886478"/>
+            <wp:effectExtent l="0" t="0" r="8890" b="9525"/>
+            <wp:docPr id="293025771" name="Picture 1" descr="A screenshot of a login&#10;&#10;Description automatically generated"/>
+            <wp:cNvGraphicFramePr>
+              <a:graphicFrameLocks xmlns:a="http://schemas.openxmlformats.org/drawingml/2006/main" noChangeAspect="1"/>
+            </wp:cNvGraphicFramePr>
+            <a:graphic xmlns:a="http://schemas.openxmlformats.org/drawingml/2006/main">
+              <a:graphicData uri="http://schemas.openxmlformats.org/drawingml/2006/picture">
+                <pic:pic xmlns:pic="http://schemas.openxmlformats.org/drawingml/2006/picture">
+                  <pic:nvPicPr>
+                    <pic:cNvPr id="293025771" name="Picture 1" descr="A screenshot of a login&#10;&#10;Description automatically generated"/>
+                    <pic:cNvPicPr/>
+                  </pic:nvPicPr>
+                  <pic:blipFill>
+                    <a:blip r:embed="rId17"/>
+                    <a:stretch>
+                      <a:fillRect/>
+                    </a:stretch>
+                  </pic:blipFill>
+                  <pic:spPr>
+                    <a:xfrm>
+                      <a:off x="0" y="0"/>
+                      <a:ext cx="4906060" cy="2886478"/>
+                    </a:xfrm>
+                    <a:prstGeom prst="rect">
+                      <a:avLst/>
+                    </a:prstGeom>
+                  </pic:spPr>
+                </pic:pic>
+              </a:graphicData>
+            </a:graphic>
+          </wp:inline>
+        </w:drawing>
+      </w:r>
+    </w:p>
+    <w:p>
+      <w:r>
+        <w:t xml:space="preserve"> Added cards and dragged the relevant columns into each card</w:t>
+      </w:r>
+    </w:p>
+    <w:p>
+      <w:r>
+        <w:lastRenderedPageBreak/>
+        <w:t>Added a filter panel where people can choose individual games, sport and gender.</w:t>
+      </w:r>
+      <w:r>
+        <w:br/>
+      </w:r>
+      <w:r>
+        <w:br/>
+        <w:t>Created a bookmark called clear filters and downloaded a png and assign an action button to the png where it performs the clear filter bookmark function</w:t>
+      </w:r>
     </w:p>
     <w:sectPr>
       <w:pgSz w:w="11906" w:h="16838"/>

</xml_diff>